<commit_message>
Added processors, updated method calls, writeup+
</commit_message>
<xml_diff>
--- a/Writeup.docx
+++ b/Writeup.docx
@@ -5,6 +5,7 @@
     <w:sdt>
       <w:sdtPr>
         <w:rPr>
+          <w:rFonts w:eastAsiaTheme="minorHAnsi"/>
           <w:color w:val="5B9BD5" w:themeColor="accent1"/>
         </w:rPr>
         <w:id w:val="271673744"/>
@@ -15,7 +16,6 @@
       </w:sdtPr>
       <w:sdtEndPr>
         <w:rPr>
-          <w:rFonts w:eastAsiaTheme="minorHAnsi"/>
           <w:color w:val="auto"/>
         </w:rPr>
       </w:sdtEndPr>
@@ -117,6 +117,7 @@
             <w:dataBinding w:prefixMappings="xmlns:ns0='http://purl.org/dc/elements/1.1/' xmlns:ns1='http://schemas.openxmlformats.org/package/2006/metadata/core-properties' " w:xpath="/ns1:coreProperties[1]/ns0:subject[1]" w:storeItemID="{6C3C8BC8-F283-45AE-878A-BAB7291924A1}"/>
             <w:text/>
           </w:sdtPr>
+          <w:sdtEndPr/>
           <w:sdtContent>
             <w:p>
               <w:pPr>
@@ -249,6 +250,7 @@
                                     <w:calendar w:val="gregorian"/>
                                   </w:date>
                                 </w:sdtPr>
+                                <w:sdtEndPr/>
                                 <w:sdtContent>
                                   <w:p>
                                     <w:pPr>
@@ -294,6 +296,7 @@
                                     <w:dataBinding w:prefixMappings="xmlns:ns0='http://schemas.openxmlformats.org/officeDocument/2006/extended-properties' " w:xpath="/ns0:Properties[1]/ns0:Company[1]" w:storeItemID="{6668398D-A668-4E3E-A5EB-62B293D839F1}"/>
                                     <w:text/>
                                   </w:sdtPr>
+                                  <w:sdtEndPr/>
                                   <w:sdtContent>
                                     <w:r>
                                       <w:rPr>
@@ -341,6 +344,7 @@
                                     <w:dataBinding w:prefixMappings="xmlns:ns0='http://schemas.microsoft.com/office/2006/coverPageProps' " w:xpath="/ns0:CoverPageProperties[1]/ns0:CompanyAddress[1]" w:storeItemID="{55AF091B-3C7A-41E3-B477-F2FDAA23CFDA}"/>
                                     <w:text/>
                                   </w:sdtPr>
+                                  <w:sdtEndPr/>
                                   <w:sdtContent>
                                     <w:r>
                                       <w:rPr>
@@ -615,8 +619,10 @@
       </w:r>
     </w:p>
     <w:p>
-      <w:bookmarkStart w:id="0" w:name="_GoBack"/>
-      <w:bookmarkEnd w:id="0"/>
+      <w:r>
+        <w:tab/>
+        <w:t>The largest challenge that arose from this project was that while each of the group members were familiar with programming in Java, none of us had coded an android application.  This was a problem as the android API is a very unique application of the Java language and as such, there was a large learning curve in understanding how to accurately use android specific constructs like activities, and their life cycles.</w:t>
+      </w:r>
     </w:p>
     <w:p>
       <w:pPr>
@@ -639,7 +645,16 @@
         <w:t xml:space="preserve">User Interface </w:t>
       </w:r>
     </w:p>
-    <w:p/>
+    <w:p>
+      <w:r>
+        <w:tab/>
+        <w:t>The user interface of the application is highly predictable for an android application.  Specifically it is utilized by various gestures and maneuvers through touch on your android device.</w:t>
+      </w:r>
+    </w:p>
+    <w:p>
+      <w:bookmarkStart w:id="0" w:name="_GoBack"/>
+      <w:bookmarkEnd w:id="0"/>
+    </w:p>
     <w:p>
       <w:pPr>
         <w:pBdr>
@@ -1233,6 +1248,8 @@
   </w:compat>
   <w:rsids>
     <w:rsidRoot w:val="00DD0B54"/>
+    <w:rsid w:val="000471CE"/>
+    <w:rsid w:val="002A6644"/>
     <w:rsid w:val="003C3462"/>
     <w:rsid w:val="00DD0B54"/>
   </w:rsids>

</xml_diff>

<commit_message>
Made the search page better, Writeup+
</commit_message>
<xml_diff>
--- a/Writeup.docx
+++ b/Writeup.docx
@@ -601,10 +601,10 @@
         <w:t>,</w:t>
       </w:r>
       <w:r>
-        <w:t xml:space="preserve"> and their abilities.  However, </w:t>
+        <w:t xml:space="preserve"> and their abilities.  </w:t>
       </w:r>
       <w:r>
-        <w:t xml:space="preserve">something that always helped our group is seeing examples of real </w:t>
+        <w:t xml:space="preserve">While the course has offered some insight into the design behind processor, there still exists a gap between the theory and application of the topics we learned and real existing processors.  </w:t>
       </w:r>
     </w:p>
     <w:p/>
@@ -621,8 +621,40 @@
     <w:p>
       <w:r>
         <w:tab/>
-        <w:t>The largest challenge that arose from this project was that while each of the group members were familiar with programming in Java, none of us had coded an android application.  This was a problem as the android API is a very unique application of the Java language and as such, there was a large learning curve in understanding how to accurately use android specific constructs like activities, and their life cycles.</w:t>
+        <w:t>The largest challenge that arose from this project was that while each of the group members were familiar with programming in Java, none of us had coded</w:t>
       </w:r>
+      <w:r>
+        <w:t xml:space="preserve"> for</w:t>
+      </w:r>
+      <w:r>
+        <w:t xml:space="preserve"> an android application.  </w:t>
+      </w:r>
+      <w:r>
+        <w:t>This problem had multiple components.  First of which was setting up the android development environment, which required</w:t>
+      </w:r>
+      <w:r>
+        <w:t xml:space="preserve"> extra software as well as BIOS settings changes in order to allow our intel processors to emulate an android system.  Secondly, the programming was a</w:t>
+      </w:r>
+      <w:r>
+        <w:t xml:space="preserve"> </w:t>
+      </w:r>
+      <w:r>
+        <w:t>challenge</w:t>
+      </w:r>
+      <w:r>
+        <w:t xml:space="preserve"> as the android API is a very unique application of the Java language and as such, there was a large learning curve in understanding how to accurately use android specific constructs like activities, and their life cycles.</w:t>
+      </w:r>
+    </w:p>
+    <w:p>
+      <w:r>
+        <w:tab/>
+        <w:t>The second largest challenge when creating this project was implementing the ability to search through a collection of processor definitions.</w:t>
+      </w:r>
+      <w:r>
+        <w:t xml:space="preserve">  Initially, we thought to do this by creating a list of definition objects, however this was very inelegant and meant that we would have to implement our own method of searching through the definitions.  The solution to this problem was to store all the definitions in an SQL </w:t>
+      </w:r>
+      <w:bookmarkStart w:id="0" w:name="_GoBack"/>
+      <w:bookmarkEnd w:id="0"/>
     </w:p>
     <w:p>
       <w:pPr>
@@ -651,10 +683,7 @@
         <w:t>The user interface of the application is highly predictable for an android application.  Specifically it is utilized by various gestures and maneuvers through touch on your android device.</w:t>
       </w:r>
     </w:p>
-    <w:p>
-      <w:bookmarkStart w:id="0" w:name="_GoBack"/>
-      <w:bookmarkEnd w:id="0"/>
-    </w:p>
+    <w:p/>
     <w:p>
       <w:pPr>
         <w:pBdr>
@@ -1251,6 +1280,7 @@
     <w:rsid w:val="000471CE"/>
     <w:rsid w:val="002A6644"/>
     <w:rsid w:val="003C3462"/>
+    <w:rsid w:val="004C1542"/>
     <w:rsid w:val="00DD0B54"/>
   </w:rsids>
   <m:mathPr>

</xml_diff>